<commit_message>
Do przejrzenia i dopisania
</commit_message>
<xml_diff>
--- a/Sprawozdanie, zadanie 2.docx
+++ b/Sprawozdanie, zadanie 2.docx
@@ -58,6 +58,100 @@
                 <pic:pic xmlns:pic="http://schemas.openxmlformats.org/drawingml/2006/picture">
                   <pic:nvPicPr>
                     <pic:cNvPr id="1" name="budowanie.png"/>
+                    <pic:cNvPicPr/>
+                  </pic:nvPicPr>
+                  <pic:blipFill>
+                    <a:blip r:embed="rId6">
+                      <a:extLst>
+                        <a:ext uri="{28A0092B-C50C-407E-A947-70E740481C1C}">
+                          <a14:useLocalDpi xmlns:a14="http://schemas.microsoft.com/office/drawing/2010/main" val="0"/>
+                        </a:ext>
+                      </a:extLst>
+                    </a:blip>
+                    <a:stretch>
+                      <a:fillRect/>
+                    </a:stretch>
+                  </pic:blipFill>
+                  <pic:spPr>
+                    <a:xfrm>
+                      <a:off x="0" y="0"/>
+                      <a:ext cx="6138000" cy="4006800"/>
+                    </a:xfrm>
+                    <a:prstGeom prst="rect">
+                      <a:avLst/>
+                    </a:prstGeom>
+                  </pic:spPr>
+                </pic:pic>
+              </a:graphicData>
+            </a:graphic>
+          </wp:inline>
+        </w:drawing>
+      </w:r>
+    </w:p>
+    <w:p>
+      <w:r>
+        <w:tab/>
+        <w:t xml:space="preserve">Widać tutaj na pierwszy rzut oka </w:t>
+      </w:r>
+      <w:r>
+        <w:t>dużą różnicę w czasie działania dla algorytmu budowania drzewa i algorytmu budowania i sortowania listy. Tak duża rozbieżność wynika z konieczności przeprowadzenia dużej ilości porównań elementów (co jest czasochłonną operacją) podcz</w:t>
+      </w:r>
+      <w:r>
+        <w:t>as sortowania listy. Zastosowane przez nas sortowanie podczas budowania listy to de facto sortowanie przez wstawianie, stąd nie dziwi kształt krzywej przedstawiającej czas budowania listy – przypomina ona wykres sortowania przez wstawianie. Stąd można wywnioskować, że złożoność obliczeniowa budowania z sor</w:t>
+      </w:r>
+      <w:r>
+        <w:t>towaniem listy jednokierunkowej wynosi O(n</w:t>
+      </w:r>
+      <w:r>
+        <w:rPr>
+          <w:vertAlign w:val="superscript"/>
+        </w:rPr>
+        <w:t>2</w:t>
+      </w:r>
+      <w:r>
+        <w:t>)</w:t>
+      </w:r>
+      <w:r>
+        <w:t>, mimo, że złożoność obliczeniowa samego dodawania elementów do listy jest liniowa</w:t>
+      </w:r>
+      <w:r>
+        <w:t>.</w:t>
+      </w:r>
+      <w:r>
+        <w:t xml:space="preserve"> </w:t>
+      </w:r>
+    </w:p>
+    <w:p>
+      <w:r>
+        <w:t>---COŚ O ZŁOŻONOŚCI OBLICZENIOWEJ BUDOWY DRZEWA---</w:t>
+      </w:r>
+    </w:p>
+    <w:p/>
+    <w:p/>
+    <w:p>
+      <w:r>
+        <w:t>Zajmijmy się teraz czasem przeszukiwania drzew i list. Zależności między złożonością czasową tych operacji przedstawione są na poniższym wykresie.</w:t>
+      </w:r>
+    </w:p>
+    <w:p>
+      <w:r>
+        <w:rPr>
+          <w:noProof/>
+          <w:lang w:eastAsia="pl-PL"/>
+        </w:rPr>
+        <w:drawing>
+          <wp:inline distT="0" distB="0" distL="0" distR="0">
+            <wp:extent cx="6138000" cy="4006800"/>
+            <wp:effectExtent l="0" t="0" r="0" b="0"/>
+            <wp:docPr id="2" name="Obraz 2"/>
+            <wp:cNvGraphicFramePr>
+              <a:graphicFrameLocks xmlns:a="http://schemas.openxmlformats.org/drawingml/2006/main" noChangeAspect="1"/>
+            </wp:cNvGraphicFramePr>
+            <a:graphic xmlns:a="http://schemas.openxmlformats.org/drawingml/2006/main">
+              <a:graphicData uri="http://schemas.openxmlformats.org/drawingml/2006/picture">
+                <pic:pic xmlns:pic="http://schemas.openxmlformats.org/drawingml/2006/picture">
+                  <pic:nvPicPr>
+                    <pic:cNvPr id="2" name="przeszukiwanie.png"/>
                     <pic:cNvPicPr/>
                   </pic:nvPicPr>
                   <pic:blipFill>
@@ -91,100 +185,6 @@
     <w:p>
       <w:r>
         <w:tab/>
-        <w:t xml:space="preserve">Widać tutaj na pierwszy rzut oka </w:t>
-      </w:r>
-      <w:r>
-        <w:t>dużą różnicę w czasie działania dla algorytmu budowania drzewa i algorytmu budowania i sortowania listy. Tak duża rozbieżność wynika z konieczności przeprowadzenia dużej ilości porównań elementów (co jest czasochłonną operacją) podcz</w:t>
-      </w:r>
-      <w:r>
-        <w:t>as sortowania listy. Zastosowane przez nas sortowanie podczas budowania listy to de facto sortowanie przez wstawianie, stąd nie dziwi kształt krzywej przedstawiającej czas budowania listy – przypomina ona wykres sortowania przez wstawianie. Stąd można wywnioskować, że złożoność obliczeniowa budowania z sor</w:t>
-      </w:r>
-      <w:r>
-        <w:t>towaniem listy jednokierunkowej wynosi O(n</w:t>
-      </w:r>
-      <w:r>
-        <w:rPr>
-          <w:vertAlign w:val="superscript"/>
-        </w:rPr>
-        <w:t>2</w:t>
-      </w:r>
-      <w:r>
-        <w:t>)</w:t>
-      </w:r>
-      <w:r>
-        <w:t>, mimo, że złożoność obliczeniowa samego dodawania elementów do listy jest liniowa</w:t>
-      </w:r>
-      <w:r>
-        <w:t>.</w:t>
-      </w:r>
-      <w:r>
-        <w:t xml:space="preserve"> </w:t>
-      </w:r>
-    </w:p>
-    <w:p>
-      <w:r>
-        <w:t>---COŚ O ZŁOŻONOŚCI OBLICZENIOWEJ BUDOWY DRZEWA---</w:t>
-      </w:r>
-    </w:p>
-    <w:p/>
-    <w:p/>
-    <w:p>
-      <w:r>
-        <w:t>Zajmijmy się teraz czasem przeszukiwania drzew i list. Zależności między złożonością czasową tych operacji przedstawione są na poniższym wykresie.</w:t>
-      </w:r>
-    </w:p>
-    <w:p>
-      <w:r>
-        <w:rPr>
-          <w:noProof/>
-          <w:lang w:eastAsia="pl-PL"/>
-        </w:rPr>
-        <w:drawing>
-          <wp:inline distT="0" distB="0" distL="0" distR="0">
-            <wp:extent cx="6138000" cy="4006800"/>
-            <wp:effectExtent l="0" t="0" r="0" b="0"/>
-            <wp:docPr id="2" name="Obraz 2"/>
-            <wp:cNvGraphicFramePr>
-              <a:graphicFrameLocks xmlns:a="http://schemas.openxmlformats.org/drawingml/2006/main" noChangeAspect="1"/>
-            </wp:cNvGraphicFramePr>
-            <a:graphic xmlns:a="http://schemas.openxmlformats.org/drawingml/2006/main">
-              <a:graphicData uri="http://schemas.openxmlformats.org/drawingml/2006/picture">
-                <pic:pic xmlns:pic="http://schemas.openxmlformats.org/drawingml/2006/picture">
-                  <pic:nvPicPr>
-                    <pic:cNvPr id="2" name="przeszukiwanie.png"/>
-                    <pic:cNvPicPr/>
-                  </pic:nvPicPr>
-                  <pic:blipFill>
-                    <a:blip r:embed="rId8">
-                      <a:extLst>
-                        <a:ext uri="{28A0092B-C50C-407E-A947-70E740481C1C}">
-                          <a14:useLocalDpi xmlns:a14="http://schemas.microsoft.com/office/drawing/2010/main" val="0"/>
-                        </a:ext>
-                      </a:extLst>
-                    </a:blip>
-                    <a:stretch>
-                      <a:fillRect/>
-                    </a:stretch>
-                  </pic:blipFill>
-                  <pic:spPr>
-                    <a:xfrm>
-                      <a:off x="0" y="0"/>
-                      <a:ext cx="6138000" cy="4006800"/>
-                    </a:xfrm>
-                    <a:prstGeom prst="rect">
-                      <a:avLst/>
-                    </a:prstGeom>
-                  </pic:spPr>
-                </pic:pic>
-              </a:graphicData>
-            </a:graphic>
-          </wp:inline>
-        </w:drawing>
-      </w:r>
-    </w:p>
-    <w:p>
-      <w:r>
-        <w:tab/>
         <w:t>Gdy spojrzy się na ten wykres, od razu można wywnioskować, że przeszukiwanie listy jednokierunkowej jest bardzo złożoną operacją –</w:t>
       </w:r>
       <w:r>
@@ -240,7 +240,7 @@
                     <pic:cNvPicPr/>
                   </pic:nvPicPr>
                   <pic:blipFill>
-                    <a:blip r:embed="rId9">
+                    <a:blip r:embed="rId8">
                       <a:extLst>
                         <a:ext uri="{28A0092B-C50C-407E-A947-70E740481C1C}">
                           <a14:useLocalDpi xmlns:a14="http://schemas.microsoft.com/office/drawing/2010/main" val="0"/>
@@ -437,7 +437,7 @@
                     <pic:cNvPicPr/>
                   </pic:nvPicPr>
                   <pic:blipFill>
-                    <a:blip r:embed="rId10">
+                    <a:blip r:embed="rId9">
                       <a:extLst>
                         <a:ext uri="{28A0092B-C50C-407E-A947-70E740481C1C}">
                           <a14:useLocalDpi xmlns:a14="http://schemas.microsoft.com/office/drawing/2010/main" val="0"/>
@@ -487,7 +487,32 @@
         <w:t xml:space="preserve">, ponieważ zmiany w danych (dodawanie / usuwanie elementów) wymagają na ogół ponownego wyważania całego drzewa. </w:t>
       </w:r>
     </w:p>
-    <w:p>
+    <w:p/>
+    <w:p>
+      <w:r>
+        <w:tab/>
+        <w:t>Operacje, których czas działania mierzyliśmy to przykłady działań na dynamicznej strukturze danych, ukazuje to znaczne różnice pomiędzy poszczególnymi dynamicznymi sposobami przechowywania danych. Zastanówmy się jednak nad ogólną różnicą pomiędzy dynamicznymi i statycznymi strukturami danych i zaletami jednych i drugich.</w:t>
+      </w:r>
+      <w:r>
+        <w:t xml:space="preserve"> </w:t>
+      </w:r>
+    </w:p>
+    <w:p>
+      <w:r>
+        <w:t>Struktury statyczne bazują na zadeklarowanej z góry ilości dostępnej pamięci, nie istnieje możliwość dodania elementu do pełnej struktury. Przykładem takiego sposobu przechowywania danych jest np. tablica, której główną zaletą jest łatwy dostęp do każdego elementu. Dzięki ustalonemu od początku rozmiarowi i uporządkowaniu danych</w:t>
+      </w:r>
+      <w:r>
+        <w:t xml:space="preserve"> statycznych, można je </w:t>
+      </w:r>
+      <w:r>
+        <w:t>w sposób szybszy przetwarzać.</w:t>
+      </w:r>
+    </w:p>
+    <w:p>
+      <w:r>
+        <w:lastRenderedPageBreak/>
+        <w:t>Z kolei struktury dynamiczne, w odróżnieniu od statycznych, charakteryzują się zmienną ilością zajmowanej pamięci (do struktury można „dołożyć” danych). Takimi właśnie strukturami są analizowane przez nas drzewa przeszukiwań binarnych i listy – bazują one na systemie wskaźników do kolejnych elementów struktury, przez co istnieje możliwość dodania w dowolnym miejscu dowolnej ilości elementów. Tego typu struktury mają liczne zalety, poczynając od najbardziej oczywistych, takich jak nieograniczony rozmiar, a kończąc na różnych możliwościach usprawniania wyszukiwania elementów w tych strukturach (np. poprzez równoważenie drzew BST). Wadą dynamicznego podejścia do alokowania pamięci może być brak ustalonego miejsca przechowywania danego elementu (w odróżnieniu od np. tablicy) oraz większe trudności z implementacją niż w przypadku statystycznych struktur danych.</w:t>
+      </w:r>
       <w:bookmarkStart w:id="0" w:name="_GoBack"/>
       <w:bookmarkEnd w:id="0"/>
     </w:p>
@@ -558,10 +583,6 @@
     </w:p>
   </w:footnote>
 </w:footnotes>
-</file>
-
-<file path=word/numbering.xml><?xml version="1.0" encoding="utf-8"?>
-<w:numbering xmlns:wpc="http://schemas.microsoft.com/office/word/2010/wordprocessingCanvas" xmlns:cx="http://schemas.microsoft.com/office/drawing/2014/chartex" xmlns:cx1="http://schemas.microsoft.com/office/drawing/2015/9/8/chartex" xmlns:cx2="http://schemas.microsoft.com/office/drawing/2015/10/21/chartex" xmlns:cx3="http://schemas.microsoft.com/office/drawing/2016/5/9/chartex" xmlns:cx4="http://schemas.microsoft.com/office/drawing/2016/5/10/chartex" xmlns:cx5="http://schemas.microsoft.com/office/drawing/2016/5/11/chartex" xmlns:cx6="http://schemas.microsoft.com/office/drawing/2016/5/12/chartex" xmlns:cx7="http://schemas.microsoft.com/office/drawing/2016/5/13/chartex" xmlns:cx8="http://schemas.microsoft.com/office/drawing/2016/5/14/chartex" xmlns:mc="http://schemas.openxmlformats.org/markup-compatibility/2006" xmlns:o="urn:schemas-microsoft-com:office:office" xmlns:r="http://schemas.openxmlformats.org/officeDocument/2006/relationships" xmlns:m="http://schemas.openxmlformats.org/officeDocument/2006/math" xmlns:v="urn:schemas-microsoft-com:vml" xmlns:wp14="http://schemas.microsoft.com/office/word/2010/wordprocessingDrawing" xmlns:wp="http://schemas.openxmlformats.org/drawingml/2006/wordprocessingDrawing" xmlns:w10="urn:schemas-microsoft-com:office:word" xmlns:w="http://schemas.openxmlformats.org/wordprocessingml/2006/main" xmlns:w14="http://schemas.microsoft.com/office/word/2010/wordml" xmlns:w15="http://schemas.microsoft.com/office/word/2012/wordml" xmlns:w16se="http://schemas.microsoft.com/office/word/2015/wordml/symex" xmlns:wpg="http://schemas.microsoft.com/office/word/2010/wordprocessingGroup" xmlns:wpi="http://schemas.microsoft.com/office/word/2010/wordprocessingInk" xmlns:wne="http://schemas.microsoft.com/office/word/2006/wordml" xmlns:wps="http://schemas.microsoft.com/office/word/2010/wordprocessingShape" mc:Ignorable="w14 w15 w16se wp14"/>
 </file>
 
 <file path=word/styles.xml><?xml version="1.0" encoding="utf-8"?>

</xml_diff>